<commit_message>
Video mit Benennung xx_xxxx.png / docx mit Englischen Begriffen Area() und AreaRequired()
</commit_message>
<xml_diff>
--- a/WissenschaftlicheArbeit/SL.docx
+++ b/WissenschaftlicheArbeit/SL.docx
@@ -854,10 +854,10 @@
         <w:t xml:space="preserve">* </w:t>
       </w:r>
       <w:r>
-        <w:t>Fläche</w:t>
-      </w:r>
-      <w:r>
-        <w:t>(P)</w:t>
+        <w:t>Area(</w:t>
+      </w:r>
+      <w:r>
+        <w:t>P)</w:t>
       </w:r>
       <w:r>
         <w:t xml:space="preserve"> liegt.</w:t>
@@ -899,10 +899,10 @@
         <w:t xml:space="preserve"> * </w:t>
       </w:r>
       <w:r>
-        <w:t>Fläche</w:t>
-      </w:r>
-      <w:r>
-        <w:t xml:space="preserve">(P) </w:t>
+        <w:t>Area(</w:t>
+      </w:r>
+      <w:r>
+        <w:t xml:space="preserve">P) </w:t>
       </w:r>
       <w:r>
         <w:t>bestimmt werden</w:t>
@@ -1562,27 +1562,14 @@
       <w:r>
         <w:t xml:space="preserve">Abbildung </w:t>
       </w:r>
-      <w:r>
-        <w:fldChar w:fldCharType="begin"/>
-      </w:r>
-      <w:r>
-        <w:instrText xml:space="preserve"> SEQ Abbildung \* ARABIC </w:instrText>
-      </w:r>
-      <w:r>
-        <w:fldChar w:fldCharType="separate"/>
-      </w:r>
-      <w:r>
-        <w:rPr>
-          <w:noProof/>
-        </w:rPr>
-        <w:t>1</w:t>
-      </w:r>
-      <w:r>
-        <w:rPr>
-          <w:noProof/>
-        </w:rPr>
-        <w:fldChar w:fldCharType="end"/>
-      </w:r>
+      <w:fldSimple w:instr=" SEQ Abbildung \* ARABIC ">
+        <w:r>
+          <w:rPr>
+            <w:noProof/>
+          </w:rPr>
+          <w:t>1</w:t>
+        </w:r>
+      </w:fldSimple>
       <w:r>
         <w:t>: Zerlegung eines konvexen Polygons CP in vier konvexe Polygone CP1 ... CP4</w:t>
       </w:r>
@@ -2303,7 +2290,7 @@
         <w:t xml:space="preserve">anschließend </w:t>
       </w:r>
       <w:r>
-        <w:t>Fläche(</w:t>
+        <w:t>Area(</w:t>
       </w:r>
       <m:oMath>
         <m:sSubSup>
@@ -2348,7 +2335,13 @@
         <w:t xml:space="preserve"> ==</w:t>
       </w:r>
       <w:r>
-        <w:t xml:space="preserve"> BenötigteFläche(S</w:t>
+        <w:t xml:space="preserve"> </w:t>
+      </w:r>
+      <w:r>
+        <w:t>AreaRequired</w:t>
+      </w:r>
+      <w:r>
+        <w:t>(S</w:t>
       </w:r>
       <w:r>
         <w:rPr>
@@ -2372,7 +2365,7 @@
         <w:t xml:space="preserve">) und </w:t>
       </w:r>
       <w:r>
-        <w:t>Fläche(</w:t>
+        <w:t>Area(</w:t>
       </w:r>
       <m:oMath>
         <m:sSubSup>
@@ -2417,7 +2410,10 @@
         <w:t xml:space="preserve"> == </w:t>
       </w:r>
       <w:r>
-        <w:t>BenötigteFläche(S</w:t>
+        <w:t>AreaRequired</w:t>
+      </w:r>
+      <w:r>
+        <w:t>(S</w:t>
       </w:r>
       <w:r>
         <w:rPr>
@@ -2781,7 +2777,7 @@
           <w:i/>
           <w:iCs/>
         </w:rPr>
-        <w:t>BenötigteFläche</w:t>
+        <w:t>AreaRequired</w:t>
       </w:r>
       <w:r>
         <w:t>(S</w:t>
@@ -2801,12 +2797,14 @@
         <w:rPr>
           <w:b/>
           <w:bCs/>
+          <w:lang w:val="en-US"/>
         </w:rPr>
       </w:pPr>
       <w:r>
         <w:rPr>
           <w:b/>
           <w:bCs/>
+          <w:lang w:val="en-US"/>
         </w:rPr>
         <w:t xml:space="preserve">Fall 1: </w:t>
       </w:r>
@@ -2814,15 +2812,9 @@
         <w:rPr>
           <w:b/>
           <w:bCs/>
-        </w:rPr>
-        <w:t>Fläche</w:t>
-      </w:r>
-      <w:r>
-        <w:rPr>
-          <w:b/>
-          <w:bCs/>
-        </w:rPr>
-        <w:t>(</w:t>
+          <w:lang w:val="en-US"/>
+        </w:rPr>
+        <w:t>Area(</w:t>
       </w:r>
       <m:oMath>
         <m:sSubSup>
@@ -2875,8 +2867,25 @@
         <w:rPr>
           <w:b/>
           <w:bCs/>
-        </w:rPr>
-        <w:t>) &gt; BenötigteFläche(S1)</w:t>
+          <w:lang w:val="en-US"/>
+        </w:rPr>
+        <w:t xml:space="preserve">) &gt; </w:t>
+      </w:r>
+      <w:r>
+        <w:rPr>
+          <w:b/>
+          <w:bCs/>
+          <w:lang w:val="en-US"/>
+        </w:rPr>
+        <w:t>AreaRequired</w:t>
+      </w:r>
+      <w:r>
+        <w:rPr>
+          <w:b/>
+          <w:bCs/>
+          <w:lang w:val="en-US"/>
+        </w:rPr>
+        <w:t>(S1)</w:t>
       </w:r>
     </w:p>
     <w:p>
@@ -2950,7 +2959,13 @@
         <w:rPr>
           <w:rFonts w:eastAsiaTheme="minorEastAsia"/>
         </w:rPr>
-        <w:t>. In diesem Fall erfolgt eine Verkleinerung von Fläche(</w:t>
+        <w:t xml:space="preserve">. In diesem Fall erfolgt eine Verkleinerung von </w:t>
+      </w:r>
+      <w:r>
+        <w:rPr>
+          <w:rFonts w:eastAsiaTheme="minorEastAsia"/>
+        </w:rPr>
+        <w:t>Area(</w:t>
       </w:r>
       <m:oMath>
         <m:sSubSup>
@@ -3079,13 +3094,7 @@
         <w:rPr>
           <w:rFonts w:eastAsiaTheme="minorEastAsia"/>
         </w:rPr>
-        <w:t>Fläche</w:t>
-      </w:r>
-      <w:r>
-        <w:rPr>
-          <w:rFonts w:eastAsiaTheme="minorEastAsia"/>
-        </w:rPr>
-        <w:t>(</w:t>
+        <w:t>Area(</w:t>
       </w:r>
       <m:oMath>
         <m:sSubSup>
@@ -3133,7 +3142,7 @@
         <w:rPr>
           <w:rFonts w:eastAsiaTheme="minorEastAsia"/>
         </w:rPr>
-        <w:t>BenötigteFläche</w:t>
+        <w:t>AreaRequired</w:t>
       </w:r>
       <w:r>
         <w:rPr>
@@ -3219,7 +3228,7 @@
           <w:i/>
           <w:iCs/>
         </w:rPr>
-        <w:t>BenötigteFläche</w:t>
+        <w:t>AreaRequired</w:t>
       </w:r>
       <w:r>
         <w:rPr>
@@ -3294,13 +3303,13 @@
         <w:rPr>
           <w:rFonts w:eastAsiaTheme="minorEastAsia"/>
         </w:rPr>
-        <w:t>Die Fläche</w:t>
-      </w:r>
-      <w:r>
-        <w:rPr>
-          <w:rFonts w:eastAsiaTheme="minorEastAsia"/>
-        </w:rPr>
-        <w:t>(</w:t>
+        <w:t xml:space="preserve">Die </w:t>
+      </w:r>
+      <w:r>
+        <w:rPr>
+          <w:rFonts w:eastAsiaTheme="minorEastAsia"/>
+        </w:rPr>
+        <w:t>Area(</w:t>
       </w:r>
       <m:oMath>
         <m:sSubSup>
@@ -3411,13 +3420,13 @@
         <w:rPr>
           <w:rFonts w:eastAsiaTheme="minorEastAsia"/>
         </w:rPr>
-        <w:t xml:space="preserve"> gilt Fläche</w:t>
-      </w:r>
-      <w:r>
-        <w:rPr>
-          <w:rFonts w:eastAsiaTheme="minorEastAsia"/>
-        </w:rPr>
-        <w:t>(</w:t>
+        <w:t xml:space="preserve"> gilt </w:t>
+      </w:r>
+      <w:r>
+        <w:rPr>
+          <w:rFonts w:eastAsiaTheme="minorEastAsia"/>
+        </w:rPr>
+        <w:t>Area(</w:t>
       </w:r>
       <m:oMath>
         <m:sSubSup>
@@ -3563,10 +3572,7 @@
         <w:t xml:space="preserve">Wenn die Bedingung </w:t>
       </w:r>
       <w:r>
-        <w:t>Fläche</w:t>
-      </w:r>
-      <w:r>
-        <w:t>(</w:t>
+        <w:t>Area(</w:t>
       </w:r>
       <m:oMath>
         <m:sSubSup>
@@ -3608,7 +3614,19 @@
         <w:rPr>
           <w:rFonts w:eastAsiaTheme="minorEastAsia"/>
         </w:rPr>
-        <w:t>) == BenötigteFläche(S</w:t>
+        <w:t xml:space="preserve">) == </w:t>
+      </w:r>
+      <w:r>
+        <w:rPr>
+          <w:rFonts w:eastAsiaTheme="minorEastAsia"/>
+        </w:rPr>
+        <w:t>AreaRequired</w:t>
+      </w:r>
+      <w:r>
+        <w:rPr>
+          <w:rFonts w:eastAsiaTheme="minorEastAsia"/>
+        </w:rPr>
+        <w:t>(S</w:t>
       </w:r>
       <w:r>
         <w:rPr>
@@ -3712,14 +3730,14 @@
         <w:rPr>
           <w:rFonts w:eastAsiaTheme="minorEastAsia"/>
         </w:rPr>
-        <w:t xml:space="preserve"> </w:t>
+        <w:t xml:space="preserve"> auf </w:t>
       </w:r>
       <w:r>
         <w:rPr>
           <w:rFonts w:eastAsiaTheme="minorEastAsia"/>
         </w:rPr>
         <w:lastRenderedPageBreak/>
-        <w:t xml:space="preserve">auf dessen Rand liegt. Falls auf dem Rand von </w:t>
+        <w:t xml:space="preserve">dessen Rand liegt. Falls auf dem Rand von </w:t>
       </w:r>
       <m:oMath>
         <m:sSubSup>
@@ -3847,12 +3865,14 @@
         <w:rPr>
           <w:b/>
           <w:bCs/>
+          <w:lang w:val="en-US"/>
         </w:rPr>
       </w:pPr>
       <w:r>
         <w:rPr>
           <w:b/>
           <w:bCs/>
+          <w:lang w:val="en-US"/>
         </w:rPr>
         <w:t xml:space="preserve">Fall 2: </w:t>
       </w:r>
@@ -3860,15 +3880,9 @@
         <w:rPr>
           <w:b/>
           <w:bCs/>
-        </w:rPr>
-        <w:t>Fläche</w:t>
-      </w:r>
-      <w:r>
-        <w:rPr>
-          <w:b/>
-          <w:bCs/>
-        </w:rPr>
-        <w:t>(</w:t>
+          <w:lang w:val="en-US"/>
+        </w:rPr>
+        <w:t>Area(</w:t>
       </w:r>
       <m:oMath>
         <m:sSubSup>
@@ -3921,14 +3935,32 @@
         <w:rPr>
           <w:b/>
           <w:bCs/>
-        </w:rPr>
-        <w:t>) &lt; BenötigteFläche(S</w:t>
+          <w:lang w:val="en-US"/>
+        </w:rPr>
+        <w:t xml:space="preserve">) &lt; </w:t>
+      </w:r>
+      <w:r>
+        <w:rPr>
+          <w:b/>
+          <w:bCs/>
+          <w:lang w:val="en-US"/>
+        </w:rPr>
+        <w:t>AreaRequired</w:t>
+      </w:r>
+      <w:r>
+        <w:rPr>
+          <w:b/>
+          <w:bCs/>
+          <w:lang w:val="en-US"/>
+        </w:rPr>
+        <w:t>(S</w:t>
       </w:r>
       <w:r>
         <w:rPr>
           <w:b/>
           <w:bCs/>
           <w:vertAlign w:val="subscript"/>
+          <w:lang w:val="en-US"/>
         </w:rPr>
         <w:t>1</w:t>
       </w:r>
@@ -3936,6 +3968,7 @@
         <w:rPr>
           <w:b/>
           <w:bCs/>
+          <w:lang w:val="en-US"/>
         </w:rPr>
         <w:t xml:space="preserve">)  </w:t>
       </w:r>
@@ -4002,7 +4035,13 @@
         <w:rPr>
           <w:rFonts w:eastAsiaTheme="minorEastAsia"/>
         </w:rPr>
-        <w:t>. In diesem Fall erfolgt eine Vergrößerung von Fläche(</w:t>
+        <w:t xml:space="preserve">. In diesem Fall erfolgt eine Vergrößerung von </w:t>
+      </w:r>
+      <w:r>
+        <w:rPr>
+          <w:rFonts w:eastAsiaTheme="minorEastAsia"/>
+        </w:rPr>
+        <w:t>Area(</w:t>
       </w:r>
       <m:oMath>
         <m:sSubSup>
@@ -4230,7 +4269,13 @@
         <w:rPr>
           <w:rFonts w:eastAsiaTheme="minorEastAsia"/>
         </w:rPr>
-        <w:t xml:space="preserve"> hinzugenommen. Bei Fall 2 kann BenötigeFläche(</w:t>
+        <w:t xml:space="preserve"> hinzugenommen. Bei Fall 2 kann Benötige</w:t>
+      </w:r>
+      <w:r>
+        <w:rPr>
+          <w:rFonts w:eastAsiaTheme="minorEastAsia"/>
+        </w:rPr>
+        <w:t>Area(</w:t>
       </w:r>
       <m:oMath>
         <m:sSubSup>
@@ -4285,13 +4330,13 @@
         <w:rPr>
           <w:rFonts w:eastAsiaTheme="minorEastAsia"/>
         </w:rPr>
-        <w:t xml:space="preserve"> zwar zu einer größeren Fläche</w:t>
-      </w:r>
-      <w:r>
-        <w:rPr>
-          <w:rFonts w:eastAsiaTheme="minorEastAsia"/>
-        </w:rPr>
-        <w:t>(</w:t>
+        <w:t xml:space="preserve"> zwar zu einer größeren </w:t>
+      </w:r>
+      <w:r>
+        <w:rPr>
+          <w:rFonts w:eastAsiaTheme="minorEastAsia"/>
+        </w:rPr>
+        <w:t>Area(</w:t>
       </w:r>
       <m:oMath>
         <m:sSubSup>
@@ -4339,13 +4384,13 @@
         <w:rPr>
           <w:rFonts w:eastAsiaTheme="minorEastAsia"/>
         </w:rPr>
-        <w:t>, nicht aber unbedingt zu einem günstigeren Erfüllungsgrad aus Fläche</w:t>
-      </w:r>
-      <w:r>
-        <w:rPr>
-          <w:rFonts w:eastAsiaTheme="minorEastAsia"/>
-        </w:rPr>
-        <w:t>(</w:t>
+        <w:t xml:space="preserve">, nicht aber unbedingt zu einem günstigeren Erfüllungsgrad aus </w:t>
+      </w:r>
+      <w:r>
+        <w:rPr>
+          <w:rFonts w:eastAsiaTheme="minorEastAsia"/>
+        </w:rPr>
+        <w:t>Area(</w:t>
       </w:r>
       <m:oMath>
         <m:sSubSup>
@@ -4393,7 +4438,7 @@
         <w:rPr>
           <w:rFonts w:eastAsiaTheme="minorEastAsia"/>
         </w:rPr>
-        <w:t>BenötigteFläche</w:t>
+        <w:t>AreaRequired</w:t>
       </w:r>
       <w:r>
         <w:rPr>
@@ -4485,13 +4530,14 @@
         </w:numPr>
         <w:rPr>
           <w:rFonts w:eastAsiaTheme="minorEastAsia"/>
-        </w:rPr>
-      </w:pPr>
-      <w:r>
-        <w:t>Fläche</w:t>
-      </w:r>
-      <w:r>
-        <w:t>(</w:t>
+          <w:lang w:val="en-US"/>
+        </w:rPr>
+      </w:pPr>
+      <w:r>
+        <w:rPr>
+          <w:lang w:val="en-US"/>
+        </w:rPr>
+        <w:t>Area(</w:t>
       </w:r>
       <m:oMath>
         <m:sSubSup>
@@ -4532,8 +4578,23 @@
       <w:r>
         <w:rPr>
           <w:rFonts w:eastAsiaTheme="minorEastAsia"/>
-        </w:rPr>
-        <w:t>) &gt; BenötigteFläche(S(</w:t>
+          <w:lang w:val="en-US"/>
+        </w:rPr>
+        <w:t xml:space="preserve">) &gt; </w:t>
+      </w:r>
+      <w:r>
+        <w:rPr>
+          <w:rFonts w:eastAsiaTheme="minorEastAsia"/>
+          <w:lang w:val="en-US"/>
+        </w:rPr>
+        <w:t>AreaRequired</w:t>
+      </w:r>
+      <w:r>
+        <w:rPr>
+          <w:rFonts w:eastAsiaTheme="minorEastAsia"/>
+          <w:lang w:val="en-US"/>
+        </w:rPr>
+        <w:t>(S(</w:t>
       </w:r>
       <m:oMath>
         <m:sSubSup>
@@ -4574,6 +4635,7 @@
       <w:r>
         <w:rPr>
           <w:rFonts w:eastAsiaTheme="minorEastAsia"/>
+          <w:lang w:val="en-US"/>
         </w:rPr>
         <w:t xml:space="preserve">)) </w:t>
       </w:r>
@@ -4652,12 +4714,14 @@
         <w:rPr>
           <w:rFonts w:eastAsiaTheme="minorEastAsia"/>
           <w:u w:val="single"/>
+          <w:lang w:val="en-US"/>
         </w:rPr>
         <w:t>Fall 2.1:</w:t>
       </w:r>
       <w:r>
         <w:rPr>
           <w:rFonts w:eastAsiaTheme="minorEastAsia"/>
+          <w:lang w:val="en-US"/>
         </w:rPr>
         <w:t xml:space="preserve"> L</w:t>
       </w:r>
@@ -4665,12 +4729,14 @@
         <w:rPr>
           <w:rFonts w:eastAsiaTheme="minorEastAsia"/>
           <w:vertAlign w:val="subscript"/>
+          <w:lang w:val="en-US"/>
         </w:rPr>
         <w:t>e</w:t>
       </w:r>
       <w:r>
         <w:rPr>
           <w:rFonts w:eastAsiaTheme="minorEastAsia"/>
+          <w:lang w:val="en-US"/>
         </w:rPr>
         <w:t xml:space="preserve"> </w:t>
       </w:r>
@@ -4678,6 +4744,7 @@
         <m:r>
           <w:rPr>
             <w:rFonts w:ascii="Cambria Math" w:eastAsiaTheme="minorEastAsia" w:hAnsi="Cambria Math"/>
+            <w:lang w:val="en-US"/>
           </w:rPr>
           <m:t>≠</m:t>
         </m:r>
@@ -4685,6 +4752,7 @@
       <w:r>
         <w:rPr>
           <w:rFonts w:eastAsiaTheme="minorEastAsia"/>
+          <w:lang w:val="en-US"/>
         </w:rPr>
         <w:t xml:space="preserve"> S</w:t>
       </w:r>
@@ -4693,26 +4761,23 @@
           <w:rFonts w:eastAsiaTheme="minorEastAsia"/>
           <w:sz w:val="21"/>
           <w:szCs w:val="21"/>
+          <w:lang w:val="en-US"/>
         </w:rPr>
         <w:t>n</w:t>
       </w:r>
       <w:r>
         <w:rPr>
           <w:rFonts w:eastAsiaTheme="minorEastAsia"/>
+          <w:lang w:val="en-US"/>
         </w:rPr>
         <w:t xml:space="preserve"> &amp;&amp; </w:t>
       </w:r>
       <w:r>
         <w:rPr>
           <w:rFonts w:eastAsiaTheme="minorEastAsia"/>
-        </w:rPr>
-        <w:t>Fläche</w:t>
-      </w:r>
-      <w:r>
-        <w:rPr>
-          <w:rFonts w:eastAsiaTheme="minorEastAsia"/>
-        </w:rPr>
-        <w:t>(</w:t>
+          <w:lang w:val="en-US"/>
+        </w:rPr>
+        <w:t>Area(</w:t>
       </w:r>
       <m:oMath>
         <m:sSubSup>
@@ -4753,18 +4818,21 @@
       <w:r>
         <w:rPr>
           <w:rFonts w:eastAsiaTheme="minorEastAsia"/>
+          <w:lang w:val="en-US"/>
         </w:rPr>
         <w:t xml:space="preserve">) &gt; </w:t>
       </w:r>
       <w:r>
         <w:rPr>
           <w:rFonts w:eastAsiaTheme="minorEastAsia"/>
-        </w:rPr>
-        <w:t>BenötigteFläche</w:t>
-      </w:r>
-      <w:r>
-        <w:rPr>
-          <w:rFonts w:eastAsiaTheme="minorEastAsia"/>
+          <w:lang w:val="en-US"/>
+        </w:rPr>
+        <w:t>AreaRequired</w:t>
+      </w:r>
+      <w:r>
+        <w:rPr>
+          <w:rFonts w:eastAsiaTheme="minorEastAsia"/>
+          <w:lang w:val="en-US"/>
         </w:rPr>
         <w:t>(S(</w:t>
       </w:r>
@@ -4807,6 +4875,7 @@
       <w:r>
         <w:rPr>
           <w:rFonts w:eastAsiaTheme="minorEastAsia"/>
+          <w:lang w:val="en-US"/>
         </w:rPr>
         <w:t xml:space="preserve">)). </w:t>
       </w:r>
@@ -4851,13 +4920,7 @@
         <w:rPr>
           <w:rFonts w:eastAsiaTheme="minorEastAsia"/>
         </w:rPr>
-        <w:t>Fläche</w:t>
-      </w:r>
-      <w:r>
-        <w:rPr>
-          <w:rFonts w:eastAsiaTheme="minorEastAsia"/>
-        </w:rPr>
-        <w:t>(</w:t>
+        <w:t>Area(</w:t>
       </w:r>
       <m:oMath>
         <m:sSubSup>
@@ -4905,7 +4968,7 @@
         <w:rPr>
           <w:rFonts w:eastAsiaTheme="minorEastAsia"/>
         </w:rPr>
-        <w:t>BenötigteFläche</w:t>
+        <w:t>AreaRequired</w:t>
       </w:r>
       <w:r>
         <w:rPr>
@@ -4988,13 +5051,7 @@
         <w:rPr>
           <w:rFonts w:eastAsiaTheme="minorEastAsia"/>
         </w:rPr>
-        <w:t>Fläche</w:t>
-      </w:r>
-      <w:r>
-        <w:rPr>
-          <w:rFonts w:eastAsiaTheme="minorEastAsia"/>
-        </w:rPr>
-        <w:t>(</w:t>
+        <w:t>Area(</w:t>
       </w:r>
       <m:oMath>
         <m:sSubSup>
@@ -5042,7 +5099,7 @@
         <w:rPr>
           <w:rFonts w:eastAsiaTheme="minorEastAsia"/>
         </w:rPr>
-        <w:t>BenötigteFläche</w:t>
+        <w:t>AreaRequired</w:t>
       </w:r>
       <w:r>
         <w:rPr>
@@ -5096,7 +5153,13 @@
         <w:rPr>
           <w:rFonts w:eastAsiaTheme="minorEastAsia"/>
         </w:rPr>
-        <w:t>gilt, da beim „Vorrücken“ (s.o.) die Fläche(</w:t>
+        <w:t xml:space="preserve">gilt, da beim „Vorrücken“ (s.o.) die </w:t>
+      </w:r>
+      <w:r>
+        <w:rPr>
+          <w:rFonts w:eastAsiaTheme="minorEastAsia"/>
+        </w:rPr>
+        <w:t>Area(</w:t>
       </w:r>
       <m:oMath>
         <m:sSubSup>
@@ -5189,12 +5252,14 @@
         <w:rPr>
           <w:rFonts w:eastAsiaTheme="minorEastAsia"/>
           <w:u w:val="single"/>
+          <w:lang w:val="en-US"/>
         </w:rPr>
         <w:t>Fall 2.2:</w:t>
       </w:r>
       <w:r>
         <w:rPr>
           <w:rFonts w:eastAsiaTheme="minorEastAsia"/>
+          <w:lang w:val="en-US"/>
         </w:rPr>
         <w:t xml:space="preserve"> L</w:t>
       </w:r>
@@ -5202,12 +5267,14 @@
         <w:rPr>
           <w:rFonts w:eastAsiaTheme="minorEastAsia"/>
           <w:vertAlign w:val="subscript"/>
+          <w:lang w:val="en-US"/>
         </w:rPr>
         <w:t>e</w:t>
       </w:r>
       <w:r>
         <w:rPr>
           <w:rFonts w:eastAsiaTheme="minorEastAsia"/>
+          <w:lang w:val="en-US"/>
         </w:rPr>
         <w:t xml:space="preserve"> == S</w:t>
       </w:r>
@@ -5215,26 +5282,23 @@
         <w:rPr>
           <w:rFonts w:eastAsiaTheme="minorEastAsia"/>
           <w:vertAlign w:val="subscript"/>
+          <w:lang w:val="en-US"/>
         </w:rPr>
         <w:t>n</w:t>
       </w:r>
       <w:r>
         <w:rPr>
           <w:rFonts w:eastAsiaTheme="minorEastAsia"/>
+          <w:lang w:val="en-US"/>
         </w:rPr>
         <w:t xml:space="preserve"> &amp;&amp; </w:t>
       </w:r>
       <w:r>
         <w:rPr>
           <w:rFonts w:eastAsiaTheme="minorEastAsia"/>
-        </w:rPr>
-        <w:t>Fläche</w:t>
-      </w:r>
-      <w:r>
-        <w:rPr>
-          <w:rFonts w:eastAsiaTheme="minorEastAsia"/>
-        </w:rPr>
-        <w:t>(</w:t>
+          <w:lang w:val="en-US"/>
+        </w:rPr>
+        <w:t>Area(</w:t>
       </w:r>
       <m:oMath>
         <m:sSubSup>
@@ -5275,18 +5339,21 @@
       <w:r>
         <w:rPr>
           <w:rFonts w:eastAsiaTheme="minorEastAsia"/>
+          <w:lang w:val="en-US"/>
         </w:rPr>
         <w:t xml:space="preserve">) &lt; </w:t>
       </w:r>
       <w:r>
         <w:rPr>
           <w:rFonts w:eastAsiaTheme="minorEastAsia"/>
-        </w:rPr>
-        <w:t>BenötigteFläche</w:t>
-      </w:r>
-      <w:r>
-        <w:rPr>
-          <w:rFonts w:eastAsiaTheme="minorEastAsia"/>
+          <w:lang w:val="en-US"/>
+        </w:rPr>
+        <w:t>AreaRequired</w:t>
+      </w:r>
+      <w:r>
+        <w:rPr>
+          <w:rFonts w:eastAsiaTheme="minorEastAsia"/>
+          <w:lang w:val="en-US"/>
         </w:rPr>
         <w:t>(S(</w:t>
       </w:r>
@@ -5329,6 +5396,7 @@
       <w:r>
         <w:rPr>
           <w:rFonts w:eastAsiaTheme="minorEastAsia"/>
+          <w:lang w:val="en-US"/>
         </w:rPr>
         <w:t xml:space="preserve">)). </w:t>
       </w:r>
@@ -5361,13 +5429,7 @@
         <w:rPr>
           <w:rFonts w:eastAsiaTheme="minorEastAsia"/>
         </w:rPr>
-        <w:t>Fläche</w:t>
-      </w:r>
-      <w:r>
-        <w:rPr>
-          <w:rFonts w:eastAsiaTheme="minorEastAsia"/>
-        </w:rPr>
-        <w:t>(</w:t>
+        <w:t>Area(</w:t>
       </w:r>
       <m:oMath>
         <m:sSubSup>
@@ -5415,7 +5477,7 @@
         <w:rPr>
           <w:rFonts w:eastAsiaTheme="minorEastAsia"/>
         </w:rPr>
-        <w:t>BenötigteFläche</w:t>
+        <w:t>AreaRequired</w:t>
       </w:r>
       <w:r>
         <w:rPr>
@@ -5690,6 +5752,7 @@
                 <w:rFonts w:eastAsiaTheme="minorEastAsia"/>
                 <w:sz w:val="20"/>
                 <w:szCs w:val="20"/>
+                <w:lang w:val="en-US"/>
               </w:rPr>
             </w:pPr>
             <w:r>
@@ -5697,6 +5760,7 @@
                 <w:rFonts w:eastAsiaTheme="minorEastAsia"/>
                 <w:sz w:val="20"/>
                 <w:szCs w:val="20"/>
+                <w:lang w:val="en-US"/>
               </w:rPr>
               <w:t xml:space="preserve">Fall 1 und 2.1: </w:t>
             </w:r>
@@ -5705,6 +5769,7 @@
                 <w:rFonts w:eastAsiaTheme="minorEastAsia"/>
                 <w:sz w:val="20"/>
                 <w:szCs w:val="20"/>
+                <w:lang w:val="en-US"/>
               </w:rPr>
               <w:br/>
             </w:r>
@@ -5713,16 +5778,9 @@
                 <w:rFonts w:eastAsiaTheme="minorEastAsia"/>
                 <w:sz w:val="20"/>
                 <w:szCs w:val="20"/>
-              </w:rPr>
-              <w:t>Fläche</w:t>
-            </w:r>
-            <w:r>
-              <w:rPr>
-                <w:rFonts w:eastAsiaTheme="minorEastAsia"/>
-                <w:sz w:val="20"/>
-                <w:szCs w:val="20"/>
-              </w:rPr>
-              <w:t>(</w:t>
+                <w:lang w:val="en-US"/>
+              </w:rPr>
+              <w:t>Area(</w:t>
             </w:r>
             <m:oMath>
               <m:sSubSup>
@@ -5773,6 +5831,7 @@
                 <w:rFonts w:eastAsiaTheme="minorEastAsia"/>
                 <w:sz w:val="20"/>
                 <w:szCs w:val="20"/>
+                <w:lang w:val="en-US"/>
               </w:rPr>
               <w:t>)</w:t>
             </w:r>
@@ -5781,6 +5840,7 @@
                 <w:rFonts w:eastAsiaTheme="minorEastAsia"/>
                 <w:sz w:val="20"/>
                 <w:szCs w:val="20"/>
+                <w:lang w:val="en-US"/>
               </w:rPr>
               <w:t xml:space="preserve"> &gt; </w:t>
             </w:r>
@@ -5789,14 +5849,16 @@
                 <w:rFonts w:eastAsiaTheme="minorEastAsia"/>
                 <w:sz w:val="20"/>
                 <w:szCs w:val="20"/>
-              </w:rPr>
-              <w:t>BenötigteFläche</w:t>
+                <w:lang w:val="en-US"/>
+              </w:rPr>
+              <w:t>AreaRequired</w:t>
             </w:r>
             <w:r>
               <w:rPr>
                 <w:rFonts w:eastAsiaTheme="minorEastAsia"/>
                 <w:sz w:val="20"/>
                 <w:szCs w:val="20"/>
+                <w:lang w:val="en-US"/>
               </w:rPr>
               <w:t>(S(</w:t>
             </w:r>
@@ -5849,6 +5911,7 @@
                 <w:rFonts w:eastAsiaTheme="minorEastAsia"/>
                 <w:sz w:val="20"/>
                 <w:szCs w:val="20"/>
+                <w:lang w:val="en-US"/>
               </w:rPr>
               <w:t xml:space="preserve">)) </w:t>
             </w:r>
@@ -5857,6 +5920,7 @@
                 <w:rFonts w:eastAsiaTheme="minorEastAsia"/>
                 <w:sz w:val="20"/>
                 <w:szCs w:val="20"/>
+                <w:lang w:val="en-US"/>
               </w:rPr>
               <w:br/>
               <w:t>Fall 2.2:</w:t>
@@ -5866,6 +5930,7 @@
                 <w:rFonts w:eastAsiaTheme="minorEastAsia"/>
                 <w:sz w:val="20"/>
                 <w:szCs w:val="20"/>
+                <w:lang w:val="en-US"/>
               </w:rPr>
               <w:t xml:space="preserve"> w</w:t>
             </w:r>
@@ -5874,6 +5939,7 @@
                 <w:rFonts w:eastAsiaTheme="minorEastAsia"/>
                 <w:sz w:val="16"/>
                 <w:szCs w:val="16"/>
+                <w:lang w:val="en-US"/>
               </w:rPr>
               <w:t>k</w:t>
             </w:r>
@@ -5882,6 +5948,7 @@
                 <w:rFonts w:eastAsiaTheme="minorEastAsia"/>
                 <w:sz w:val="20"/>
                 <w:szCs w:val="20"/>
+                <w:lang w:val="en-US"/>
               </w:rPr>
               <w:t xml:space="preserve"> == </w:t>
             </w:r>
@@ -5890,6 +5957,7 @@
                 <w:rFonts w:eastAsiaTheme="minorEastAsia"/>
                 <w:sz w:val="20"/>
                 <w:szCs w:val="20"/>
+                <w:lang w:val="en-US"/>
               </w:rPr>
               <w:t>s</w:t>
             </w:r>
@@ -5898,6 +5966,7 @@
                 <w:rFonts w:eastAsiaTheme="minorEastAsia"/>
                 <w:sz w:val="16"/>
                 <w:szCs w:val="16"/>
+                <w:lang w:val="en-US"/>
               </w:rPr>
               <w:t>n</w:t>
             </w:r>
@@ -5906,6 +5975,7 @@
                 <w:rFonts w:eastAsiaTheme="minorEastAsia"/>
                 <w:sz w:val="20"/>
                 <w:szCs w:val="20"/>
+                <w:lang w:val="en-US"/>
               </w:rPr>
               <w:t xml:space="preserve"> (2.2)</w:t>
             </w:r>
@@ -5922,6 +5992,7 @@
                 <w:rFonts w:eastAsiaTheme="minorEastAsia"/>
                 <w:sz w:val="20"/>
                 <w:szCs w:val="20"/>
+                <w:lang w:val="en-US"/>
               </w:rPr>
             </w:pPr>
             <w:r>
@@ -5929,6 +6000,7 @@
                 <w:rFonts w:eastAsiaTheme="minorEastAsia"/>
                 <w:sz w:val="20"/>
                 <w:szCs w:val="20"/>
+                <w:lang w:val="en-US"/>
               </w:rPr>
               <w:t xml:space="preserve">Ergebnis </w:t>
             </w:r>
@@ -5937,6 +6009,7 @@
                 <w:rFonts w:eastAsiaTheme="minorEastAsia"/>
                 <w:sz w:val="20"/>
                 <w:szCs w:val="20"/>
+                <w:lang w:val="en-US"/>
               </w:rPr>
               <w:br/>
             </w:r>
@@ -5945,16 +6018,9 @@
                 <w:rFonts w:eastAsiaTheme="minorEastAsia"/>
                 <w:sz w:val="20"/>
                 <w:szCs w:val="20"/>
-              </w:rPr>
-              <w:t>Fläche</w:t>
-            </w:r>
-            <w:r>
-              <w:rPr>
-                <w:rFonts w:eastAsiaTheme="minorEastAsia"/>
-                <w:sz w:val="20"/>
-                <w:szCs w:val="20"/>
-              </w:rPr>
-              <w:t>(</w:t>
+                <w:lang w:val="en-US"/>
+              </w:rPr>
+              <w:t>Area(</w:t>
             </w:r>
             <m:oMath>
               <m:sSubSup>
@@ -6005,6 +6071,7 @@
                 <w:rFonts w:eastAsiaTheme="minorEastAsia"/>
                 <w:sz w:val="20"/>
                 <w:szCs w:val="20"/>
+                <w:lang w:val="en-US"/>
               </w:rPr>
               <w:t xml:space="preserve">) </w:t>
             </w:r>
@@ -6013,6 +6080,7 @@
                 <w:rFonts w:eastAsiaTheme="minorEastAsia"/>
                 <w:sz w:val="20"/>
                 <w:szCs w:val="20"/>
+                <w:lang w:val="en-US"/>
               </w:rPr>
               <w:t xml:space="preserve">== </w:t>
             </w:r>
@@ -6021,14 +6089,16 @@
                 <w:rFonts w:eastAsiaTheme="minorEastAsia"/>
                 <w:sz w:val="20"/>
                 <w:szCs w:val="20"/>
-              </w:rPr>
-              <w:t>BenötigteFläche</w:t>
+                <w:lang w:val="en-US"/>
+              </w:rPr>
+              <w:t>AreaRequired</w:t>
             </w:r>
             <w:r>
               <w:rPr>
                 <w:rFonts w:eastAsiaTheme="minorEastAsia"/>
                 <w:sz w:val="20"/>
                 <w:szCs w:val="20"/>
+                <w:lang w:val="en-US"/>
               </w:rPr>
               <w:t>(S(</w:t>
             </w:r>
@@ -6081,6 +6151,7 @@
                 <w:rFonts w:eastAsiaTheme="minorEastAsia"/>
                 <w:sz w:val="20"/>
                 <w:szCs w:val="20"/>
+                <w:lang w:val="en-US"/>
               </w:rPr>
               <w:t>))</w:t>
             </w:r>
@@ -6720,27 +6791,14 @@
       <w:r>
         <w:t xml:space="preserve">Abbildung </w:t>
       </w:r>
-      <w:r>
-        <w:fldChar w:fldCharType="begin"/>
-      </w:r>
-      <w:r>
-        <w:instrText xml:space="preserve"> SEQ Abbildung \* ARABIC </w:instrText>
-      </w:r>
-      <w:r>
-        <w:fldChar w:fldCharType="separate"/>
-      </w:r>
-      <w:r>
-        <w:rPr>
-          <w:noProof/>
-        </w:rPr>
-        <w:t>2</w:t>
-      </w:r>
-      <w:r>
-        <w:rPr>
-          <w:noProof/>
-        </w:rPr>
-        <w:fldChar w:fldCharType="end"/>
-      </w:r>
+      <w:fldSimple w:instr=" SEQ Abbildung \* ARABIC ">
+        <w:r>
+          <w:rPr>
+            <w:noProof/>
+          </w:rPr>
+          <w:t>2</w:t>
+        </w:r>
+      </w:fldSimple>
       <w:r>
         <w:t>: Fall 1, 2.1 und 2.2</w:t>
       </w:r>
@@ -8453,25 +8511,35 @@
         </w:numPr>
       </w:pPr>
       <w:r>
+        <w:rPr>
+          <w:lang w:val="en-US"/>
+        </w:rPr>
         <w:t>Fall 2.1</w:t>
       </w:r>
       <w:r>
+        <w:rPr>
+          <w:lang w:val="en-US"/>
+        </w:rPr>
         <w:t>: L</w:t>
       </w:r>
       <w:r>
         <w:rPr>
           <w:vertAlign w:val="subscript"/>
+          <w:lang w:val="en-US"/>
         </w:rPr>
         <w:t>e</w:t>
       </w:r>
       <w:r>
+        <w:rPr>
+          <w:lang w:val="en-US"/>
+        </w:rPr>
         <w:t xml:space="preserve"> wird bis V04 bewegt, sodass </w:t>
       </w:r>
       <w:r>
-        <w:t>Fläche</w:t>
-      </w:r>
-      <w:r>
-        <w:t>(</w:t>
+        <w:rPr>
+          <w:lang w:val="en-US"/>
+        </w:rPr>
+        <w:t>Area(</w:t>
       </w:r>
       <m:oMath>
         <m:sSubSup>
@@ -8510,15 +8578,27 @@
         </m:sSubSup>
       </m:oMath>
       <w:r>
+        <w:rPr>
+          <w:lang w:val="en-US"/>
+        </w:rPr>
         <w:t>)</w:t>
       </w:r>
       <w:r>
+        <w:rPr>
+          <w:lang w:val="en-US"/>
+        </w:rPr>
         <w:t xml:space="preserve"> &gt; </w:t>
       </w:r>
       <w:r>
-        <w:t>BenötigteFläche</w:t>
-      </w:r>
-      <w:r>
+        <w:rPr>
+          <w:lang w:val="en-US"/>
+        </w:rPr>
+        <w:t>AreaRequired</w:t>
+      </w:r>
+      <w:r>
+        <w:rPr>
+          <w:lang w:val="en-US"/>
+        </w:rPr>
         <w:t>(S(</w:t>
       </w:r>
       <m:oMath>
@@ -8558,6 +8638,9 @@
         </m:sSubSup>
       </m:oMath>
       <w:r>
+        <w:rPr>
+          <w:lang w:val="en-US"/>
+        </w:rPr>
         <w:t xml:space="preserve">)) gilt. </w:t>
       </w:r>
       <w:r>
@@ -8633,10 +8716,7 @@
         <w:t xml:space="preserve">, bis </w:t>
       </w:r>
       <w:r>
-        <w:t>Fläche</w:t>
-      </w:r>
-      <w:r>
-        <w:t>(</w:t>
+        <w:t>Area(</w:t>
       </w:r>
       <m:oMath>
         <m:sSubSup>
@@ -8681,7 +8761,7 @@
         <w:t xml:space="preserve"> == </w:t>
       </w:r>
       <w:r>
-        <w:t>BenötigteFläche</w:t>
+        <w:t>AreaRequired</w:t>
       </w:r>
       <w:r>
         <w:t>(S(</w:t>
@@ -8795,10 +8875,7 @@
         <w:t xml:space="preserve">). Ls wird anschließend CW inkrementell verschoben, bis </w:t>
       </w:r>
       <w:r>
-        <w:t>Fläche</w:t>
-      </w:r>
-      <w:r>
-        <w:t>(</w:t>
+        <w:t>Area(</w:t>
       </w:r>
       <m:oMath>
         <m:sSubSup>
@@ -8843,7 +8920,7 @@
         <w:t xml:space="preserve"> == </w:t>
       </w:r>
       <w:r>
-        <w:t>BenötigteFläche</w:t>
+        <w:t>AreaRequired</w:t>
       </w:r>
       <w:r>
         <w:t>(S(</w:t>
@@ -8912,10 +8989,7 @@
         <w:t xml:space="preserve"> </w:t>
       </w:r>
       <w:r>
-        <w:t>Fläche</w:t>
-      </w:r>
-      <w:r>
-        <w:t>(</w:t>
+        <w:t>Area(</w:t>
       </w:r>
       <m:oMath>
         <m:sSubSup>
@@ -9020,10 +9094,7 @@
         <w:t xml:space="preserve"> = S1 gilt bereits </w:t>
       </w:r>
       <w:r>
-        <w:t>Fläche</w:t>
-      </w:r>
-      <w:r>
-        <w:t>(</w:t>
+        <w:t>Area(</w:t>
       </w:r>
       <m:oMath>
         <m:sSubSup>
@@ -9065,7 +9136,7 @@
         <w:t xml:space="preserve">) &gt; </w:t>
       </w:r>
       <w:r>
-        <w:t>BenötigteFläche</w:t>
+        <w:t>AreaRequired</w:t>
       </w:r>
       <w:r>
         <w:t xml:space="preserve">(S(PrL)). </w:t>
@@ -9083,10 +9154,7 @@
         <w:t xml:space="preserve"> wird CCW verschoben, bis </w:t>
       </w:r>
       <w:r>
-        <w:t>Fläche</w:t>
-      </w:r>
-      <w:r>
-        <w:t>(</w:t>
+        <w:t>Area(</w:t>
       </w:r>
       <m:oMath>
         <m:sSubSup>
@@ -9131,7 +9199,7 @@
         <w:t xml:space="preserve"> == </w:t>
       </w:r>
       <w:r>
-        <w:t>BenötigteFläche</w:t>
+        <w:t>AreaRequired</w:t>
       </w:r>
       <w:r>
         <w:t>(S(</w:t>
@@ -9258,10 +9326,7 @@
         <w:t xml:space="preserve"> CCW bis </w:t>
       </w:r>
       <w:r>
-        <w:t>Fläche</w:t>
-      </w:r>
-      <w:r>
-        <w:t>(</w:t>
+        <w:t>Area(</w:t>
       </w:r>
       <m:oMath>
         <m:sSubSup>
@@ -9303,7 +9368,7 @@
         <w:t xml:space="preserve">) == </w:t>
       </w:r>
       <w:r>
-        <w:t>BenötigteFläche</w:t>
+        <w:t>AreaRequired</w:t>
       </w:r>
       <w:r>
         <w:t>(S(</w:t>
@@ -9372,10 +9437,7 @@
         <w:t xml:space="preserve"> CCW bis </w:t>
       </w:r>
       <w:r>
-        <w:t>Fläche</w:t>
-      </w:r>
-      <w:r>
-        <w:t>(</w:t>
+        <w:t>Area(</w:t>
       </w:r>
       <m:oMath>
         <m:sSubSup>
@@ -9417,7 +9479,7 @@
         <w:t xml:space="preserve">) == </w:t>
       </w:r>
       <w:r>
-        <w:t>BenötigteFläche</w:t>
+        <w:t>AreaRequired</w:t>
       </w:r>
       <w:r>
         <w:t>(S(</w:t>
@@ -9538,13 +9600,73 @@
         <w:rPr>
           <w:lang w:eastAsia="de-DE"/>
         </w:rPr>
-        <w:t xml:space="preserve"> benötigt lineare Zeit bezogen auf die Anzahl der Elemente der Liste W(P), um einen einzelnen Schnitt durchzuführen. Beim Aufbau </w:t>
+        <w:t xml:space="preserve"> benötigt lineare Zeit bezogen auf die Anzahl der Elemente der Liste W(P), um einen einzelnen Schnitt durchzuführen. </w:t>
       </w:r>
       <w:r>
         <w:rPr>
           <w:lang w:eastAsia="de-DE"/>
         </w:rPr>
-        <w:t xml:space="preserve">der Polygone PrL bzw. PlL muss hierbei im worst-case jeder Polygonpunkt besucht werden, wobei das Hinzufügen und Entfernen von Polygonpunkten sowie die Ermittlung der Fläche in konstanter Zeit durchgeführt werden können. Das Finden der Punkte, bei denen Fläche(PrL) == BenötigteFläche(S(PrL)) gilt, kann über Interpolation ebenso in konstanter Zeit erfolgen. </w:t>
+        <w:t>Der dabei erforderliche</w:t>
+      </w:r>
+      <w:r>
+        <w:rPr>
+          <w:lang w:eastAsia="de-DE"/>
+        </w:rPr>
+        <w:t xml:space="preserve"> Aufbau </w:t>
+      </w:r>
+      <w:r>
+        <w:rPr>
+          <w:lang w:eastAsia="de-DE"/>
+        </w:rPr>
+        <w:t xml:space="preserve">der Polygone PrL bzw. PlL sowie die Ermittlung der Fläche </w:t>
+      </w:r>
+      <w:r>
+        <w:rPr>
+          <w:lang w:eastAsia="de-DE"/>
+        </w:rPr>
+        <w:t>ist in</w:t>
+      </w:r>
+      <w:r>
+        <w:rPr>
+          <w:lang w:eastAsia="de-DE"/>
+        </w:rPr>
+        <w:t xml:space="preserve"> konstanter Zeit </w:t>
+      </w:r>
+      <w:r>
+        <w:rPr>
+          <w:lang w:eastAsia="de-DE"/>
+        </w:rPr>
+        <w:t>möglich</w:t>
+      </w:r>
+      <w:r>
+        <w:rPr>
+          <w:lang w:eastAsia="de-DE"/>
+        </w:rPr>
+        <w:t xml:space="preserve">. Das Finden der Punkte, bei denen </w:t>
+      </w:r>
+      <w:r>
+        <w:rPr>
+          <w:lang w:eastAsia="de-DE"/>
+        </w:rPr>
+        <w:t>Area(</w:t>
+      </w:r>
+      <w:r>
+        <w:rPr>
+          <w:lang w:eastAsia="de-DE"/>
+        </w:rPr>
+        <w:t xml:space="preserve">PrL) == </w:t>
+      </w:r>
+      <w:r>
+        <w:rPr>
+          <w:lang w:eastAsia="de-DE"/>
+        </w:rPr>
+        <w:t>AreaRequired</w:t>
+      </w:r>
+      <w:r>
+        <w:rPr>
+          <w:lang w:eastAsia="de-DE"/>
+        </w:rPr>
+        <w:t xml:space="preserve">(S(PrL)) gilt, kann über Interpolation ebenso in konstanter Zeit erfolgen. </w:t>
       </w:r>
       <w:r>
         <w:rPr>

</xml_diff>